<commit_message>
Auto stash before merge of "Data_struct_optimization" and "origin/Data_struct_optimization"
</commit_message>
<xml_diff>
--- a/07- 02 - Experiment E.docx
+++ b/07- 02 - Experiment E.docx
@@ -24,7 +24,7 @@
       <w:tr>
         <w:tc>
           <w:tcPr>
-            <w:tcW w:w="1555" w:type="dxa"/>
+            <w:tcW w:w="1711" w:type="dxa"/>
           </w:tcPr>
           <w:p>
             <w:pPr>
@@ -45,7 +45,7 @@
         </w:tc>
         <w:tc>
           <w:tcPr>
-            <w:tcW w:w="7461" w:type="dxa"/>
+            <w:tcW w:w="7305" w:type="dxa"/>
           </w:tcPr>
           <w:p/>
         </w:tc>
@@ -53,7 +53,7 @@
       <w:tr>
         <w:tc>
           <w:tcPr>
-            <w:tcW w:w="1555" w:type="dxa"/>
+            <w:tcW w:w="1711" w:type="dxa"/>
           </w:tcPr>
           <w:p>
             <w:pPr>
@@ -64,20 +64,35 @@
                 <w:b/>
                 <w:bCs/>
               </w:rPr>
-              <w:t>Experiment E1-</w:t>
-            </w:r>
+              <w:t>Experiment E1-3</w:t>
+            </w:r>
+          </w:p>
+        </w:tc>
+        <w:tc>
+          <w:tcPr>
+            <w:tcW w:w="7305" w:type="dxa"/>
+          </w:tcPr>
+          <w:p/>
+        </w:tc>
+      </w:tr>
+      <w:tr>
+        <w:tc>
+          <w:tcPr>
+            <w:tcW w:w="1711" w:type="dxa"/>
+          </w:tcPr>
+          <w:p>
             <w:r>
               <w:rPr>
                 <w:b/>
                 <w:bCs/>
               </w:rPr>
-              <w:t>3</w:t>
-            </w:r>
-          </w:p>
-        </w:tc>
-        <w:tc>
-          <w:tcPr>
-            <w:tcW w:w="7461" w:type="dxa"/>
+              <w:t>Experiment E1-4</w:t>
+            </w:r>
+          </w:p>
+        </w:tc>
+        <w:tc>
+          <w:tcPr>
+            <w:tcW w:w="7305" w:type="dxa"/>
           </w:tcPr>
           <w:p/>
         </w:tc>
@@ -85,75 +100,23 @@
       <w:tr>
         <w:tc>
           <w:tcPr>
-            <w:tcW w:w="1555" w:type="dxa"/>
-          </w:tcPr>
-          <w:p>
-            <w:r>
-              <w:rPr>
-                <w:b/>
-                <w:bCs/>
-              </w:rPr>
-              <w:t>Experiment E1-</w:t>
-            </w:r>
-            <w:r>
-              <w:rPr>
-                <w:b/>
-                <w:bCs/>
-              </w:rPr>
-              <w:t>4</w:t>
-            </w:r>
-          </w:p>
-        </w:tc>
-        <w:tc>
-          <w:tcPr>
-            <w:tcW w:w="7461" w:type="dxa"/>
-          </w:tcPr>
-          <w:p/>
-        </w:tc>
-      </w:tr>
-      <w:tr>
-        <w:tc>
-          <w:tcPr>
-            <w:tcW w:w="1555" w:type="dxa"/>
-          </w:tcPr>
-          <w:p/>
-        </w:tc>
-        <w:tc>
-          <w:tcPr>
-            <w:tcW w:w="7461" w:type="dxa"/>
-          </w:tcPr>
-          <w:p/>
-        </w:tc>
-      </w:tr>
-      <w:tr>
-        <w:trPr>
-          <w:trHeight w:val="149"/>
-        </w:trPr>
-        <w:tc>
-          <w:tcPr>
-            <w:tcW w:w="1555" w:type="dxa"/>
-          </w:tcPr>
-          <w:p/>
-        </w:tc>
-        <w:tc>
-          <w:tcPr>
-            <w:tcW w:w="7461" w:type="dxa"/>
-          </w:tcPr>
-          <w:p/>
-        </w:tc>
-      </w:tr>
-      <w:tr>
-        <w:tc>
-          <w:tcPr>
-            <w:tcW w:w="1555" w:type="dxa"/>
-          </w:tcPr>
-          <w:p/>
-        </w:tc>
-        <w:tc>
-          <w:tcPr>
-            <w:tcW w:w="7461" w:type="dxa"/>
-          </w:tcPr>
-          <w:p/>
+            <w:tcW w:w="1711" w:type="dxa"/>
+          </w:tcPr>
+          <w:p>
+            <w:r>
+              <w:t>Experiment E1-5</w:t>
+            </w:r>
+          </w:p>
+        </w:tc>
+        <w:tc>
+          <w:tcPr>
+            <w:tcW w:w="7305" w:type="dxa"/>
+          </w:tcPr>
+          <w:p>
+            <w:r>
+              <w:t>Just getting default values for the new multicompartment model without any attached synapses</w:t>
+            </w:r>
+          </w:p>
         </w:tc>
       </w:tr>
     </w:tbl>
@@ -308,13 +271,23 @@
           </w:p>
           <w:p>
             <w:r>
-              <w:t>All default values</w:t>
-            </w:r>
-          </w:p>
-          <w:p>
-            <w:r>
-              <w:t>5 seconds run time</w:t>
-            </w:r>
+              <w:t xml:space="preserve">All default </w:t>
+            </w:r>
+            <w:proofErr w:type="gramStart"/>
+            <w:r>
+              <w:t>values</w:t>
+            </w:r>
+            <w:proofErr w:type="gramEnd"/>
+          </w:p>
+          <w:p>
+            <w:r>
+              <w:t xml:space="preserve">5 seconds run </w:t>
+            </w:r>
+            <w:proofErr w:type="gramStart"/>
+            <w:r>
+              <w:t>time</w:t>
+            </w:r>
+            <w:proofErr w:type="gramEnd"/>
           </w:p>
           <w:p>
             <w:r>
@@ -471,8 +444,13 @@
             <w:tcW w:w="1413" w:type="dxa"/>
           </w:tcPr>
           <w:p>
-            <w:r>
-              <w:t>Conc:</w:t>
+            <w:proofErr w:type="spellStart"/>
+            <w:r>
+              <w:t>Conc</w:t>
+            </w:r>
+            <w:proofErr w:type="spellEnd"/>
+            <w:r>
+              <w:t>:</w:t>
             </w:r>
           </w:p>
         </w:tc>
@@ -543,8 +521,13 @@
               </w:numPr>
             </w:pPr>
             <w:r>
-              <w:t>Could consider fewer compartments for faster runtime</w:t>
-            </w:r>
+              <w:t xml:space="preserve">Could consider fewer compartments for faster </w:t>
+            </w:r>
+            <w:proofErr w:type="gramStart"/>
+            <w:r>
+              <w:t>runtime</w:t>
+            </w:r>
+            <w:proofErr w:type="gramEnd"/>
           </w:p>
           <w:p>
             <w:pPr>
@@ -555,8 +538,21 @@
               </w:numPr>
             </w:pPr>
             <w:r>
-              <w:t>Achieved a -0.6mV drop here with a NT conc of 1mMol</w:t>
-            </w:r>
+              <w:t xml:space="preserve">Achieved a -0.6mV drop here with a NT </w:t>
+            </w:r>
+            <w:proofErr w:type="spellStart"/>
+            <w:r>
+              <w:t>conc</w:t>
+            </w:r>
+            <w:proofErr w:type="spellEnd"/>
+            <w:r>
+              <w:t xml:space="preserve"> of </w:t>
+            </w:r>
+            <w:proofErr w:type="gramStart"/>
+            <w:r>
+              <w:t>1mMol</w:t>
+            </w:r>
+            <w:proofErr w:type="gramEnd"/>
           </w:p>
           <w:p>
             <w:pPr>
@@ -873,7 +869,15 @@
               </w:numPr>
             </w:pPr>
             <w:r>
-              <w:t xml:space="preserve">Increasing the NT concentration made the spike smaller. Only a 0.22mV drop </w:t>
+              <w:t xml:space="preserve">Increasing the NT concentration made the spike smaller. Only a 0.22mV </w:t>
+            </w:r>
+            <w:proofErr w:type="gramStart"/>
+            <w:r>
+              <w:t>drop</w:t>
+            </w:r>
+            <w:proofErr w:type="gramEnd"/>
+            <w:r>
+              <w:t xml:space="preserve"> </w:t>
             </w:r>
           </w:p>
           <w:p>
@@ -885,7 +889,15 @@
               </w:numPr>
             </w:pPr>
             <w:r>
-              <w:t xml:space="preserve">It might be possible that the interval timing is not capturing the peak of the synapse because the synapse only lasts for 2 ms. </w:t>
+              <w:t xml:space="preserve">It might be possible that the interval timing is not capturing the peak of the synapse because the synapse only lasts for 2 </w:t>
+            </w:r>
+            <w:proofErr w:type="spellStart"/>
+            <w:r>
+              <w:t>ms</w:t>
+            </w:r>
+            <w:proofErr w:type="spellEnd"/>
+            <w:r>
+              <w:t xml:space="preserve">. </w:t>
             </w:r>
           </w:p>
           <w:p>
@@ -897,7 +909,15 @@
               </w:numPr>
             </w:pPr>
             <w:r>
-              <w:t>Definitely need to increase the simulation time to get to a steady state.. possibly to 30 seconds</w:t>
+              <w:t xml:space="preserve">Definitely need to increase the simulation time to get to a steady </w:t>
+            </w:r>
+            <w:proofErr w:type="gramStart"/>
+            <w:r>
+              <w:t>state..</w:t>
+            </w:r>
+            <w:proofErr w:type="gramEnd"/>
+            <w:r>
+              <w:t xml:space="preserve"> possibly to 30 seconds</w:t>
             </w:r>
             <w:r>
               <w:t>.</w:t>
@@ -929,8 +949,13 @@
               </w:numPr>
             </w:pPr>
             <w:r>
-              <w:t>Fix starting concentrations</w:t>
-            </w:r>
+              <w:t xml:space="preserve">Fix starting </w:t>
+            </w:r>
+            <w:proofErr w:type="gramStart"/>
+            <w:r>
+              <w:t>concentrations</w:t>
+            </w:r>
+            <w:proofErr w:type="gramEnd"/>
           </w:p>
           <w:p>
             <w:pPr>
@@ -941,8 +966,13 @@
               </w:numPr>
             </w:pPr>
             <w:r>
-              <w:t>Run next sim for 30seconds, starting the synapse at 5 seconds</w:t>
-            </w:r>
+              <w:t xml:space="preserve">Run next sim for 30seconds, starting the synapse at 5 </w:t>
+            </w:r>
+            <w:proofErr w:type="gramStart"/>
+            <w:r>
+              <w:t>seconds</w:t>
+            </w:r>
+            <w:proofErr w:type="gramEnd"/>
           </w:p>
           <w:p>
             <w:pPr>
@@ -1612,6 +1642,9 @@
           </w:tcPr>
           <w:p>
             <w:r>
+              <w:rPr>
+                <w:noProof/>
+              </w:rPr>
               <w:drawing>
                 <wp:inline distT="0" distB="0" distL="0" distR="0" wp14:anchorId="0B682415" wp14:editId="353CDE45">
                   <wp:extent cx="5731510" cy="3866515"/>
@@ -1664,6 +1697,9 @@
           </w:tcPr>
           <w:p>
             <w:r>
+              <w:rPr>
+                <w:noProof/>
+              </w:rPr>
               <w:drawing>
                 <wp:inline distT="0" distB="0" distL="0" distR="0" wp14:anchorId="161201B2" wp14:editId="336E63B8">
                   <wp:extent cx="5230532" cy="3686175"/>
@@ -1709,8 +1745,13 @@
             <w:tcW w:w="1555" w:type="dxa"/>
           </w:tcPr>
           <w:p>
-            <w:r>
-              <w:t>Conc:</w:t>
+            <w:proofErr w:type="spellStart"/>
+            <w:r>
+              <w:t>Conc</w:t>
+            </w:r>
+            <w:proofErr w:type="spellEnd"/>
+            <w:r>
+              <w:t>:</w:t>
             </w:r>
           </w:p>
         </w:tc>
@@ -1727,8 +1768,13 @@
               </w:numPr>
             </w:pPr>
             <w:r>
-              <w:t>Increasing the NT concentration made the spike smaller (only 0.001 mM change) in the chloride concentration</w:t>
-            </w:r>
+              <w:t xml:space="preserve">Increasing the NT concentration made the spike smaller (only 0.001 mM change) in the chloride </w:t>
+            </w:r>
+            <w:proofErr w:type="gramStart"/>
+            <w:r>
+              <w:t>concentration</w:t>
+            </w:r>
+            <w:proofErr w:type="gramEnd"/>
           </w:p>
           <w:p>
             <w:pPr>
@@ -1783,6 +1829,992 @@
               <w:t>In the next synapse experiment use a significantly lower amount of NT</w:t>
             </w:r>
           </w:p>
+        </w:tc>
+      </w:tr>
+    </w:tbl>
+    <w:p/>
+    <w:p>
+      <w:r>
+        <w:br w:type="page"/>
+      </w:r>
+    </w:p>
+    <w:tbl>
+      <w:tblPr>
+        <w:tblStyle w:val="TableGrid"/>
+        <w:tblW w:w="0" w:type="auto"/>
+        <w:tblLook w:val="04A0" w:firstRow="1" w:lastRow="0" w:firstColumn="1" w:lastColumn="0" w:noHBand="0" w:noVBand="1"/>
+      </w:tblPr>
+      <w:tblGrid>
+        <w:gridCol w:w="988"/>
+        <w:gridCol w:w="8028"/>
+      </w:tblGrid>
+      <w:tr>
+        <w:tc>
+          <w:tcPr>
+            <w:tcW w:w="988" w:type="dxa"/>
+          </w:tcPr>
+          <w:p/>
+        </w:tc>
+        <w:tc>
+          <w:tcPr>
+            <w:tcW w:w="8028" w:type="dxa"/>
+          </w:tcPr>
+          <w:p>
+            <w:pPr>
+              <w:pStyle w:val="Heading1"/>
+            </w:pPr>
+            <w:r>
+              <w:t>Experiment E1-5</w:t>
+            </w:r>
+          </w:p>
+        </w:tc>
+      </w:tr>
+      <w:tr>
+        <w:tc>
+          <w:tcPr>
+            <w:tcW w:w="988" w:type="dxa"/>
+          </w:tcPr>
+          <w:p>
+            <w:r>
+              <w:t>Aim</w:t>
+            </w:r>
+          </w:p>
+        </w:tc>
+        <w:tc>
+          <w:tcPr>
+            <w:tcW w:w="8028" w:type="dxa"/>
+          </w:tcPr>
+          <w:p>
+            <w:r>
+              <w:t xml:space="preserve">Trying to find the steady state values for the new </w:t>
+            </w:r>
+            <w:proofErr w:type="spellStart"/>
+            <w:r>
+              <w:t>multicomp</w:t>
+            </w:r>
+            <w:proofErr w:type="spellEnd"/>
+            <w:r>
+              <w:t xml:space="preserve"> neuron</w:t>
+            </w:r>
+          </w:p>
+        </w:tc>
+      </w:tr>
+      <w:tr>
+        <w:tc>
+          <w:tcPr>
+            <w:tcW w:w="988" w:type="dxa"/>
+          </w:tcPr>
+          <w:p>
+            <w:proofErr w:type="spellStart"/>
+            <w:r>
+              <w:t>Conc</w:t>
+            </w:r>
+            <w:proofErr w:type="spellEnd"/>
+          </w:p>
+        </w:tc>
+        <w:tc>
+          <w:tcPr>
+            <w:tcW w:w="8028" w:type="dxa"/>
+          </w:tcPr>
+          <w:p>
+            <w:r>
+              <w:t xml:space="preserve">Still not at steady state </w:t>
+            </w:r>
+          </w:p>
+        </w:tc>
+      </w:tr>
+      <w:tr>
+        <w:tc>
+          <w:tcPr>
+            <w:tcW w:w="988" w:type="dxa"/>
+          </w:tcPr>
+          <w:p>
+            <w:r>
+              <w:t>Plan</w:t>
+            </w:r>
+          </w:p>
+        </w:tc>
+        <w:tc>
+          <w:tcPr>
+            <w:tcW w:w="8028" w:type="dxa"/>
+          </w:tcPr>
+          <w:p>
+            <w:pPr>
+              <w:pStyle w:val="ListParagraph"/>
+              <w:numPr>
+                <w:ilvl w:val="0"/>
+                <w:numId w:val="1"/>
+              </w:numPr>
+            </w:pPr>
+            <w:r>
+              <w:t xml:space="preserve">Start E1-6 with the values from the end of this </w:t>
+            </w:r>
+            <w:proofErr w:type="gramStart"/>
+            <w:r>
+              <w:t>experiment</w:t>
+            </w:r>
+            <w:proofErr w:type="gramEnd"/>
+          </w:p>
+          <w:p>
+            <w:pPr>
+              <w:pStyle w:val="ListParagraph"/>
+              <w:numPr>
+                <w:ilvl w:val="0"/>
+                <w:numId w:val="1"/>
+              </w:numPr>
+            </w:pPr>
+            <w:r>
+              <w:t>New sim running for 3 mins</w:t>
+            </w:r>
+          </w:p>
+        </w:tc>
+      </w:tr>
+      <w:tr>
+        <w:tc>
+          <w:tcPr>
+            <w:tcW w:w="988" w:type="dxa"/>
+          </w:tcPr>
+          <w:p/>
+        </w:tc>
+        <w:tc>
+          <w:tcPr>
+            <w:tcW w:w="8028" w:type="dxa"/>
+          </w:tcPr>
+          <w:p/>
+        </w:tc>
+      </w:tr>
+      <w:tr>
+        <w:tc>
+          <w:tcPr>
+            <w:tcW w:w="988" w:type="dxa"/>
+          </w:tcPr>
+          <w:p>
+            <w:r>
+              <w:t>Comp final values</w:t>
+            </w:r>
+          </w:p>
+        </w:tc>
+        <w:tc>
+          <w:tcPr>
+            <w:tcW w:w="8028" w:type="dxa"/>
+          </w:tcPr>
+          <w:p>
+            <w:pPr>
+              <w:pBdr>
+                <w:top w:val="single" w:sz="6" w:space="7" w:color="CCCCCC"/>
+                <w:left w:val="single" w:sz="6" w:space="7" w:color="CCCCCC"/>
+                <w:bottom w:val="single" w:sz="6" w:space="7" w:color="CCCCCC"/>
+                <w:right w:val="single" w:sz="6" w:space="7" w:color="CCCCCC"/>
+              </w:pBdr>
+              <w:shd w:val="clear" w:color="auto" w:fill="F5F5F5"/>
+              <w:tabs>
+                <w:tab w:val="left" w:pos="916"/>
+                <w:tab w:val="left" w:pos="1832"/>
+                <w:tab w:val="left" w:pos="2748"/>
+                <w:tab w:val="left" w:pos="3664"/>
+                <w:tab w:val="left" w:pos="4580"/>
+                <w:tab w:val="left" w:pos="5496"/>
+                <w:tab w:val="left" w:pos="6412"/>
+                <w:tab w:val="left" w:pos="7328"/>
+                <w:tab w:val="left" w:pos="8244"/>
+                <w:tab w:val="left" w:pos="9160"/>
+                <w:tab w:val="left" w:pos="10076"/>
+                <w:tab w:val="left" w:pos="10992"/>
+                <w:tab w:val="left" w:pos="11908"/>
+                <w:tab w:val="left" w:pos="12824"/>
+                <w:tab w:val="left" w:pos="13740"/>
+                <w:tab w:val="left" w:pos="14656"/>
+              </w:tabs>
+              <w:wordWrap w:val="0"/>
+              <w:spacing w:after="150"/>
+              <w:rPr>
+                <w:rFonts w:ascii="Consolas" w:eastAsia="Times New Roman" w:hAnsi="Consolas" w:cs="Courier New"/>
+                <w:color w:val="333333"/>
+                <w:sz w:val="20"/>
+                <w:szCs w:val="20"/>
+                <w:lang w:val="en-GB" w:eastAsia="en-GB"/>
+              </w:rPr>
+            </w:pPr>
+            <w:r>
+              <w:rPr>
+                <w:rFonts w:ascii="Consolas" w:eastAsia="Times New Roman" w:hAnsi="Consolas" w:cs="Courier New"/>
+                <w:color w:val="333333"/>
+                <w:sz w:val="20"/>
+                <w:szCs w:val="20"/>
+                <w:lang w:val="en-GB" w:eastAsia="en-GB"/>
+              </w:rPr>
+              <w:t>9.989999999275001</w:t>
+            </w:r>
+            <w:r>
+              <w:rPr>
+                <w:rFonts w:ascii="Consolas" w:eastAsia="Times New Roman" w:hAnsi="Consolas" w:cs="Courier New"/>
+                <w:color w:val="333333"/>
+                <w:sz w:val="20"/>
+                <w:szCs w:val="20"/>
+                <w:lang w:val="en-GB" w:eastAsia="en-GB"/>
+              </w:rPr>
+              <w:tab/>
+              <w:t>0.0000050000150923793036</w:t>
+            </w:r>
+            <w:r>
+              <w:rPr>
+                <w:rFonts w:ascii="Consolas" w:eastAsia="Times New Roman" w:hAnsi="Consolas" w:cs="Courier New"/>
+                <w:color w:val="333333"/>
+                <w:sz w:val="20"/>
+                <w:szCs w:val="20"/>
+                <w:lang w:val="en-GB" w:eastAsia="en-GB"/>
+              </w:rPr>
+              <w:tab/>
+              <w:t>0.0001</w:t>
+            </w:r>
+            <w:r>
+              <w:rPr>
+                <w:rFonts w:ascii="Consolas" w:eastAsia="Times New Roman" w:hAnsi="Consolas" w:cs="Courier New"/>
+                <w:color w:val="333333"/>
+                <w:sz w:val="20"/>
+                <w:szCs w:val="20"/>
+                <w:lang w:val="en-GB" w:eastAsia="en-GB"/>
+              </w:rPr>
+              <w:tab/>
+              <w:t>7.854029048153988e-15</w:t>
+            </w:r>
+            <w:r>
+              <w:rPr>
+                <w:rFonts w:ascii="Consolas" w:eastAsia="Times New Roman" w:hAnsi="Consolas" w:cs="Courier New"/>
+                <w:color w:val="333333"/>
+                <w:sz w:val="20"/>
+                <w:szCs w:val="20"/>
+                <w:lang w:val="en-GB" w:eastAsia="en-GB"/>
+              </w:rPr>
+              <w:tab/>
+              <w:t>0.01400039289096511</w:t>
+            </w:r>
+            <w:r>
+              <w:rPr>
+                <w:rFonts w:ascii="Consolas" w:eastAsia="Times New Roman" w:hAnsi="Consolas" w:cs="Courier New"/>
+                <w:color w:val="333333"/>
+                <w:sz w:val="20"/>
+                <w:szCs w:val="20"/>
+                <w:lang w:val="en-GB" w:eastAsia="en-GB"/>
+              </w:rPr>
+              <w:tab/>
+              <w:t>0.12284598759507755</w:t>
+            </w:r>
+            <w:r>
+              <w:rPr>
+                <w:rFonts w:ascii="Consolas" w:eastAsia="Times New Roman" w:hAnsi="Consolas" w:cs="Courier New"/>
+                <w:color w:val="333333"/>
+                <w:sz w:val="20"/>
+                <w:szCs w:val="20"/>
+                <w:lang w:val="en-GB" w:eastAsia="en-GB"/>
+              </w:rPr>
+              <w:tab/>
+              <w:t>0.0051744633608811</w:t>
+            </w:r>
+            <w:r>
+              <w:rPr>
+                <w:rFonts w:ascii="Consolas" w:eastAsia="Times New Roman" w:hAnsi="Consolas" w:cs="Courier New"/>
+                <w:color w:val="333333"/>
+                <w:sz w:val="20"/>
+                <w:szCs w:val="20"/>
+                <w:lang w:val="en-GB" w:eastAsia="en-GB"/>
+              </w:rPr>
+              <w:tab/>
+              <w:t>0.15497892111844958</w:t>
+            </w:r>
+            <w:r>
+              <w:rPr>
+                <w:rFonts w:ascii="Consolas" w:eastAsia="Times New Roman" w:hAnsi="Consolas" w:cs="Courier New"/>
+                <w:color w:val="333333"/>
+                <w:sz w:val="20"/>
+                <w:szCs w:val="20"/>
+                <w:lang w:val="en-GB" w:eastAsia="en-GB"/>
+              </w:rPr>
+              <w:tab/>
+              <w:t>-0.85</w:t>
+            </w:r>
+            <w:r>
+              <w:rPr>
+                <w:rFonts w:ascii="Consolas" w:eastAsia="Times New Roman" w:hAnsi="Consolas" w:cs="Courier New"/>
+                <w:color w:val="333333"/>
+                <w:sz w:val="20"/>
+                <w:szCs w:val="20"/>
+                <w:lang w:val="en-GB" w:eastAsia="en-GB"/>
+              </w:rPr>
+              <w:tab/>
+              <w:t>2.07111831839951e-12</w:t>
+            </w:r>
+            <w:r>
+              <w:rPr>
+                <w:rFonts w:ascii="Consolas" w:eastAsia="Times New Roman" w:hAnsi="Consolas" w:cs="Courier New"/>
+                <w:color w:val="333333"/>
+                <w:sz w:val="20"/>
+                <w:szCs w:val="20"/>
+                <w:lang w:val="en-GB" w:eastAsia="en-GB"/>
+              </w:rPr>
+              <w:tab/>
+              <w:t>1.1196837306248813e-9</w:t>
+            </w:r>
+            <w:r>
+              <w:rPr>
+                <w:rFonts w:ascii="Consolas" w:eastAsia="Times New Roman" w:hAnsi="Consolas" w:cs="Courier New"/>
+                <w:color w:val="333333"/>
+                <w:sz w:val="20"/>
+                <w:szCs w:val="20"/>
+                <w:lang w:val="en-GB" w:eastAsia="en-GB"/>
+              </w:rPr>
+              <w:tab/>
+              <w:t>-1.1176126123064818e-9</w:t>
+            </w:r>
+            <w:r>
+              <w:rPr>
+                <w:rFonts w:ascii="Consolas" w:eastAsia="Times New Roman" w:hAnsi="Consolas" w:cs="Courier New"/>
+                <w:color w:val="333333"/>
+                <w:sz w:val="20"/>
+                <w:szCs w:val="20"/>
+                <w:lang w:val="en-GB" w:eastAsia="en-GB"/>
+              </w:rPr>
+              <w:tab/>
+              <w:t>-2.5390076659104563e-12</w:t>
+            </w:r>
+            <w:r>
+              <w:rPr>
+                <w:rFonts w:ascii="Consolas" w:eastAsia="Times New Roman" w:hAnsi="Consolas" w:cs="Courier New"/>
+                <w:color w:val="333333"/>
+                <w:sz w:val="20"/>
+                <w:szCs w:val="20"/>
+                <w:lang w:val="en-GB" w:eastAsia="en-GB"/>
+              </w:rPr>
+              <w:tab/>
+              <w:t>-6.539254286392364e-10</w:t>
+            </w:r>
+            <w:r>
+              <w:rPr>
+                <w:rFonts w:ascii="Consolas" w:eastAsia="Times New Roman" w:hAnsi="Consolas" w:cs="Courier New"/>
+                <w:color w:val="333333"/>
+                <w:sz w:val="20"/>
+                <w:szCs w:val="20"/>
+                <w:lang w:val="en-GB" w:eastAsia="en-GB"/>
+              </w:rPr>
+              <w:tab/>
+              <w:t>7.450750748709878e-10</w:t>
+            </w:r>
+            <w:r>
+              <w:rPr>
+                <w:rFonts w:ascii="Consolas" w:eastAsia="Times New Roman" w:hAnsi="Consolas" w:cs="Courier New"/>
+                <w:color w:val="333333"/>
+                <w:sz w:val="20"/>
+                <w:szCs w:val="20"/>
+                <w:lang w:val="en-GB" w:eastAsia="en-GB"/>
+              </w:rPr>
+              <w:tab/>
+              <w:t>-9.368865389766181e-11</w:t>
+            </w:r>
+            <w:r>
+              <w:rPr>
+                <w:rFonts w:ascii="Consolas" w:eastAsia="Times New Roman" w:hAnsi="Consolas" w:cs="Courier New"/>
+                <w:color w:val="333333"/>
+                <w:sz w:val="20"/>
+                <w:szCs w:val="20"/>
+                <w:lang w:val="en-GB" w:eastAsia="en-GB"/>
+              </w:rPr>
+              <w:tab/>
+              <w:t>-5.414710412561451e-13</w:t>
+            </w:r>
+            <w:r>
+              <w:rPr>
+                <w:rFonts w:ascii="Consolas" w:eastAsia="Times New Roman" w:hAnsi="Consolas" w:cs="Courier New"/>
+                <w:color w:val="333333"/>
+                <w:sz w:val="20"/>
+                <w:szCs w:val="20"/>
+                <w:lang w:val="en-GB" w:eastAsia="en-GB"/>
+              </w:rPr>
+              <w:tab/>
+              <w:t>9.314718285640566e-11</w:t>
+            </w:r>
+            <w:r>
+              <w:rPr>
+                <w:rFonts w:ascii="Consolas" w:eastAsia="Times New Roman" w:hAnsi="Consolas" w:cs="Courier New"/>
+                <w:color w:val="333333"/>
+                <w:sz w:val="20"/>
+                <w:szCs w:val="20"/>
+                <w:lang w:val="en-GB" w:eastAsia="en-GB"/>
+              </w:rPr>
+              <w:tab/>
+              <w:t>-9.368865389766181e-11</w:t>
+            </w:r>
+            <w:r>
+              <w:rPr>
+                <w:rFonts w:ascii="Consolas" w:eastAsia="Times New Roman" w:hAnsi="Consolas" w:cs="Courier New"/>
+                <w:color w:val="333333"/>
+                <w:sz w:val="20"/>
+                <w:szCs w:val="20"/>
+                <w:lang w:val="en-GB" w:eastAsia="en-GB"/>
+              </w:rPr>
+              <w:tab/>
+              <w:t>-0.07256421315800782</w:t>
+            </w:r>
+            <w:r>
+              <w:rPr>
+                <w:rFonts w:ascii="Consolas" w:eastAsia="Times New Roman" w:hAnsi="Consolas" w:cs="Courier New"/>
+                <w:color w:val="333333"/>
+                <w:sz w:val="20"/>
+                <w:szCs w:val="20"/>
+                <w:lang w:val="en-GB" w:eastAsia="en-GB"/>
+              </w:rPr>
+              <w:tab/>
+              <w:t>-0.09509792788160798</w:t>
+            </w:r>
+            <w:r>
+              <w:rPr>
+                <w:rFonts w:ascii="Consolas" w:eastAsia="Times New Roman" w:hAnsi="Consolas" w:cs="Courier New"/>
+                <w:color w:val="333333"/>
+                <w:sz w:val="20"/>
+                <w:szCs w:val="20"/>
+                <w:lang w:val="en-GB" w:eastAsia="en-GB"/>
+              </w:rPr>
+              <w:tab/>
+              <w:t>-0.0837984179136839</w:t>
+            </w:r>
+          </w:p>
+          <w:p/>
+        </w:tc>
+      </w:tr>
+      <w:tr>
+        <w:tc>
+          <w:tcPr>
+            <w:tcW w:w="988" w:type="dxa"/>
+          </w:tcPr>
+          <w:p>
+            <w:r>
+              <w:t>Soma final values</w:t>
+            </w:r>
+          </w:p>
+        </w:tc>
+        <w:tc>
+          <w:tcPr>
+            <w:tcW w:w="8028" w:type="dxa"/>
+          </w:tcPr>
+          <w:p>
+            <w:pPr>
+              <w:pBdr>
+                <w:top w:val="single" w:sz="6" w:space="7" w:color="CCCCCC"/>
+                <w:left w:val="single" w:sz="6" w:space="7" w:color="CCCCCC"/>
+                <w:bottom w:val="single" w:sz="6" w:space="7" w:color="CCCCCC"/>
+                <w:right w:val="single" w:sz="6" w:space="7" w:color="CCCCCC"/>
+              </w:pBdr>
+              <w:shd w:val="clear" w:color="auto" w:fill="F5F5F5"/>
+              <w:tabs>
+                <w:tab w:val="left" w:pos="916"/>
+                <w:tab w:val="left" w:pos="1832"/>
+                <w:tab w:val="left" w:pos="2748"/>
+                <w:tab w:val="left" w:pos="3664"/>
+                <w:tab w:val="left" w:pos="4580"/>
+                <w:tab w:val="left" w:pos="5496"/>
+                <w:tab w:val="left" w:pos="6412"/>
+                <w:tab w:val="left" w:pos="7328"/>
+                <w:tab w:val="left" w:pos="8244"/>
+                <w:tab w:val="left" w:pos="9160"/>
+                <w:tab w:val="left" w:pos="10076"/>
+                <w:tab w:val="left" w:pos="10992"/>
+                <w:tab w:val="left" w:pos="11908"/>
+                <w:tab w:val="left" w:pos="12824"/>
+                <w:tab w:val="left" w:pos="13740"/>
+                <w:tab w:val="left" w:pos="14656"/>
+              </w:tabs>
+              <w:wordWrap w:val="0"/>
+              <w:spacing w:after="150"/>
+              <w:rPr>
+                <w:rFonts w:ascii="Consolas" w:eastAsia="Times New Roman" w:hAnsi="Consolas" w:cs="Courier New"/>
+                <w:color w:val="333333"/>
+                <w:sz w:val="20"/>
+                <w:szCs w:val="20"/>
+                <w:lang w:val="en-GB" w:eastAsia="en-GB"/>
+              </w:rPr>
+            </w:pPr>
+            <w:r>
+              <w:rPr>
+                <w:rFonts w:ascii="Consolas" w:eastAsia="Times New Roman" w:hAnsi="Consolas" w:cs="Courier New"/>
+                <w:color w:val="333333"/>
+                <w:sz w:val="20"/>
+                <w:szCs w:val="20"/>
+                <w:lang w:val="en-GB" w:eastAsia="en-GB"/>
+              </w:rPr>
+              <w:t>9.989999999275001</w:t>
+            </w:r>
+            <w:r>
+              <w:rPr>
+                <w:rFonts w:ascii="Consolas" w:eastAsia="Times New Roman" w:hAnsi="Consolas" w:cs="Courier New"/>
+                <w:color w:val="333333"/>
+                <w:sz w:val="20"/>
+                <w:szCs w:val="20"/>
+                <w:lang w:val="en-GB" w:eastAsia="en-GB"/>
+              </w:rPr>
+              <w:tab/>
+              <w:t>0.000010000116113628377</w:t>
+            </w:r>
+            <w:r>
+              <w:rPr>
+                <w:rFonts w:ascii="Consolas" w:eastAsia="Times New Roman" w:hAnsi="Consolas" w:cs="Courier New"/>
+                <w:color w:val="333333"/>
+                <w:sz w:val="20"/>
+                <w:szCs w:val="20"/>
+                <w:lang w:val="en-GB" w:eastAsia="en-GB"/>
+              </w:rPr>
+              <w:tab/>
+              <w:t>0.0002</w:t>
+            </w:r>
+            <w:r>
+              <w:rPr>
+                <w:rFonts w:ascii="Consolas" w:eastAsia="Times New Roman" w:hAnsi="Consolas" w:cs="Courier New"/>
+                <w:color w:val="333333"/>
+                <w:sz w:val="20"/>
+                <w:szCs w:val="20"/>
+                <w:lang w:val="en-GB" w:eastAsia="en-GB"/>
+              </w:rPr>
+              <w:tab/>
+              <w:t>6.283331220715464e-14</w:t>
+            </w:r>
+            <w:r>
+              <w:rPr>
+                <w:rFonts w:ascii="Consolas" w:eastAsia="Times New Roman" w:hAnsi="Consolas" w:cs="Courier New"/>
+                <w:color w:val="333333"/>
+                <w:sz w:val="20"/>
+                <w:szCs w:val="20"/>
+                <w:lang w:val="en-GB" w:eastAsia="en-GB"/>
+              </w:rPr>
+              <w:tab/>
+              <w:t>0.01399893134956874</w:t>
+            </w:r>
+            <w:r>
+              <w:rPr>
+                <w:rFonts w:ascii="Consolas" w:eastAsia="Times New Roman" w:hAnsi="Consolas" w:cs="Courier New"/>
+                <w:color w:val="333333"/>
+                <w:sz w:val="20"/>
+                <w:szCs w:val="20"/>
+                <w:lang w:val="en-GB" w:eastAsia="en-GB"/>
+              </w:rPr>
+              <w:tab/>
+              <w:t>0.12286356940222269</w:t>
+            </w:r>
+            <w:r>
+              <w:rPr>
+                <w:rFonts w:ascii="Consolas" w:eastAsia="Times New Roman" w:hAnsi="Consolas" w:cs="Courier New"/>
+                <w:color w:val="333333"/>
+                <w:sz w:val="20"/>
+                <w:szCs w:val="20"/>
+                <w:lang w:val="en-GB" w:eastAsia="en-GB"/>
+              </w:rPr>
+              <w:tab/>
+              <w:t>0.005174250131795296</w:t>
+            </w:r>
+            <w:r>
+              <w:rPr>
+                <w:rFonts w:ascii="Consolas" w:eastAsia="Times New Roman" w:hAnsi="Consolas" w:cs="Courier New"/>
+                <w:color w:val="333333"/>
+                <w:sz w:val="20"/>
+                <w:szCs w:val="20"/>
+                <w:lang w:val="en-GB" w:eastAsia="en-GB"/>
+              </w:rPr>
+              <w:tab/>
+              <w:t>0.15496274663947893</w:t>
+            </w:r>
+            <w:r>
+              <w:rPr>
+                <w:rFonts w:ascii="Consolas" w:eastAsia="Times New Roman" w:hAnsi="Consolas" w:cs="Courier New"/>
+                <w:color w:val="333333"/>
+                <w:sz w:val="20"/>
+                <w:szCs w:val="20"/>
+                <w:lang w:val="en-GB" w:eastAsia="en-GB"/>
+              </w:rPr>
+              <w:tab/>
+              <w:t>-0.85</w:t>
+            </w:r>
+            <w:r>
+              <w:rPr>
+                <w:rFonts w:ascii="Consolas" w:eastAsia="Times New Roman" w:hAnsi="Consolas" w:cs="Courier New"/>
+                <w:color w:val="333333"/>
+                <w:sz w:val="20"/>
+                <w:szCs w:val="20"/>
+                <w:lang w:val="en-GB" w:eastAsia="en-GB"/>
+              </w:rPr>
+              <w:tab/>
+              <w:t>7.203204609917385e-13</w:t>
+            </w:r>
+            <w:r>
+              <w:rPr>
+                <w:rFonts w:ascii="Consolas" w:eastAsia="Times New Roman" w:hAnsi="Consolas" w:cs="Courier New"/>
+                <w:color w:val="333333"/>
+                <w:sz w:val="20"/>
+                <w:szCs w:val="20"/>
+                <w:lang w:val="en-GB" w:eastAsia="en-GB"/>
+              </w:rPr>
+              <w:tab/>
+              <w:t>5.598623149716514e-10</w:t>
+            </w:r>
+            <w:r>
+              <w:rPr>
+                <w:rFonts w:ascii="Consolas" w:eastAsia="Times New Roman" w:hAnsi="Consolas" w:cs="Courier New"/>
+                <w:color w:val="333333"/>
+                <w:sz w:val="20"/>
+                <w:szCs w:val="20"/>
+                <w:lang w:val="en-GB" w:eastAsia="en-GB"/>
+              </w:rPr>
+              <w:tab/>
+              <w:t>-5.591419945106597e-10</w:t>
+            </w:r>
+            <w:r>
+              <w:rPr>
+                <w:rFonts w:ascii="Consolas" w:eastAsia="Times New Roman" w:hAnsi="Consolas" w:cs="Courier New"/>
+                <w:color w:val="333333"/>
+                <w:sz w:val="20"/>
+                <w:szCs w:val="20"/>
+                <w:lang w:val="en-GB" w:eastAsia="en-GB"/>
+              </w:rPr>
+              <w:tab/>
+              <w:t>-1.0613628790026235e-12</w:t>
+            </w:r>
+            <w:r>
+              <w:rPr>
+                <w:rFonts w:ascii="Consolas" w:eastAsia="Times New Roman" w:hAnsi="Consolas" w:cs="Courier New"/>
+                <w:color w:val="333333"/>
+                <w:sz w:val="20"/>
+                <w:szCs w:val="20"/>
+                <w:lang w:val="en-GB" w:eastAsia="en-GB"/>
+              </w:rPr>
+              <w:tab/>
+              <w:t>-3.2696747746143145e-10</w:t>
+            </w:r>
+            <w:r>
+              <w:rPr>
+                <w:rFonts w:ascii="Consolas" w:eastAsia="Times New Roman" w:hAnsi="Consolas" w:cs="Courier New"/>
+                <w:color w:val="333333"/>
+                <w:sz w:val="20"/>
+                <w:szCs w:val="20"/>
+                <w:lang w:val="en-GB" w:eastAsia="en-GB"/>
+              </w:rPr>
+              <w:tab/>
+              <w:t>3.7276132967377314e-10</w:t>
+            </w:r>
+            <w:r>
+              <w:rPr>
+                <w:rFonts w:ascii="Consolas" w:eastAsia="Times New Roman" w:hAnsi="Consolas" w:cs="Courier New"/>
+                <w:color w:val="333333"/>
+                <w:sz w:val="20"/>
+                <w:szCs w:val="20"/>
+                <w:lang w:val="en-GB" w:eastAsia="en-GB"/>
+              </w:rPr>
+              <w:tab/>
+              <w:t>-4.685521509134431e-11</w:t>
+            </w:r>
+            <w:r>
+              <w:rPr>
+                <w:rFonts w:ascii="Consolas" w:eastAsia="Times New Roman" w:hAnsi="Consolas" w:cs="Courier New"/>
+                <w:color w:val="333333"/>
+                <w:sz w:val="20"/>
+                <w:szCs w:val="20"/>
+                <w:lang w:val="en-GB" w:eastAsia="en-GB"/>
+              </w:rPr>
+              <w:tab/>
+              <w:t>-2.9115090799391397e-13</w:t>
+            </w:r>
+            <w:r>
+              <w:rPr>
+                <w:rFonts w:ascii="Consolas" w:eastAsia="Times New Roman" w:hAnsi="Consolas" w:cs="Courier New"/>
+                <w:color w:val="333333"/>
+                <w:sz w:val="20"/>
+                <w:szCs w:val="20"/>
+                <w:lang w:val="en-GB" w:eastAsia="en-GB"/>
+              </w:rPr>
+              <w:tab/>
+              <w:t>4.65640641833504e-11</w:t>
+            </w:r>
+            <w:r>
+              <w:rPr>
+                <w:rFonts w:ascii="Consolas" w:eastAsia="Times New Roman" w:hAnsi="Consolas" w:cs="Courier New"/>
+                <w:color w:val="333333"/>
+                <w:sz w:val="20"/>
+                <w:szCs w:val="20"/>
+                <w:lang w:val="en-GB" w:eastAsia="en-GB"/>
+              </w:rPr>
+              <w:tab/>
+              <w:t>-4.685521509134431e-11</w:t>
+            </w:r>
+            <w:r>
+              <w:rPr>
+                <w:rFonts w:ascii="Consolas" w:eastAsia="Times New Roman" w:hAnsi="Consolas" w:cs="Courier New"/>
+                <w:color w:val="333333"/>
+                <w:sz w:val="20"/>
+                <w:szCs w:val="20"/>
+                <w:lang w:val="en-GB" w:eastAsia="en-GB"/>
+              </w:rPr>
+              <w:tab/>
+              <w:t>-0.07256751612254075</w:t>
+            </w:r>
+            <w:r>
+              <w:rPr>
+                <w:rFonts w:ascii="Consolas" w:eastAsia="Times New Roman" w:hAnsi="Consolas" w:cs="Courier New"/>
+                <w:color w:val="333333"/>
+                <w:sz w:val="20"/>
+                <w:szCs w:val="20"/>
+                <w:lang w:val="en-GB" w:eastAsia="en-GB"/>
+              </w:rPr>
+              <w:tab/>
+              <w:t>-0.09510175274568361</w:t>
+            </w:r>
+            <w:r>
+              <w:rPr>
+                <w:rFonts w:ascii="Consolas" w:eastAsia="Times New Roman" w:hAnsi="Consolas" w:cs="Courier New"/>
+                <w:color w:val="333333"/>
+                <w:sz w:val="20"/>
+                <w:szCs w:val="20"/>
+                <w:lang w:val="en-GB" w:eastAsia="en-GB"/>
+              </w:rPr>
+              <w:tab/>
+              <w:t>-0.08379951928708516</w:t>
+            </w:r>
+          </w:p>
+          <w:p/>
+        </w:tc>
+      </w:tr>
+      <w:tr>
+        <w:tc>
+          <w:tcPr>
+            <w:tcW w:w="988" w:type="dxa"/>
+          </w:tcPr>
+          <w:p/>
+        </w:tc>
+        <w:tc>
+          <w:tcPr>
+            <w:tcW w:w="8028" w:type="dxa"/>
+          </w:tcPr>
+          <w:p/>
+        </w:tc>
+      </w:tr>
+    </w:tbl>
+    <w:p/>
+    <w:p>
+      <w:r>
+        <w:br w:type="page"/>
+      </w:r>
+    </w:p>
+    <w:tbl>
+      <w:tblPr>
+        <w:tblStyle w:val="TableGrid"/>
+        <w:tblW w:w="0" w:type="auto"/>
+        <w:tblLook w:val="04A0" w:firstRow="1" w:lastRow="0" w:firstColumn="1" w:lastColumn="0" w:noHBand="0" w:noVBand="1"/>
+      </w:tblPr>
+      <w:tblGrid>
+        <w:gridCol w:w="540"/>
+        <w:gridCol w:w="8476"/>
+      </w:tblGrid>
+      <w:tr>
+        <w:tc>
+          <w:tcPr>
+            <w:tcW w:w="704" w:type="dxa"/>
+          </w:tcPr>
+          <w:p/>
+        </w:tc>
+        <w:tc>
+          <w:tcPr>
+            <w:tcW w:w="8312" w:type="dxa"/>
+          </w:tcPr>
+          <w:p>
+            <w:pPr>
+              <w:pStyle w:val="Heading1"/>
+            </w:pPr>
+            <w:r>
+              <w:t>Experiment E1-</w:t>
+            </w:r>
+            <w:r>
+              <w:t>6</w:t>
+            </w:r>
+          </w:p>
+        </w:tc>
+      </w:tr>
+      <w:tr>
+        <w:tc>
+          <w:tcPr>
+            <w:tcW w:w="704" w:type="dxa"/>
+          </w:tcPr>
+          <w:p>
+            <w:r>
+              <w:t>Aim</w:t>
+            </w:r>
+          </w:p>
+        </w:tc>
+        <w:tc>
+          <w:tcPr>
+            <w:tcW w:w="8312" w:type="dxa"/>
+          </w:tcPr>
+          <w:p>
+            <w:r>
+              <w:t>Trying to get closer to starting steady state values by running for 3 mins</w:t>
+            </w:r>
+            <w:r>
+              <w:t xml:space="preserve"> with final values of the last simulation</w:t>
+            </w:r>
+          </w:p>
+        </w:tc>
+      </w:tr>
+      <w:tr>
+        <w:tc>
+          <w:tcPr>
+            <w:tcW w:w="704" w:type="dxa"/>
+          </w:tcPr>
+          <w:p/>
+        </w:tc>
+        <w:tc>
+          <w:tcPr>
+            <w:tcW w:w="8312" w:type="dxa"/>
+          </w:tcPr>
+          <w:p>
+            <w:r>
+              <w:drawing>
+                <wp:inline distT="0" distB="0" distL="0" distR="0" wp14:anchorId="47EA987F" wp14:editId="0DE90A3F">
+                  <wp:extent cx="5731510" cy="1404620"/>
+                  <wp:effectExtent l="0" t="0" r="2540" b="5080"/>
+                  <wp:docPr id="10" name="Picture 10"/>
+                  <wp:cNvGraphicFramePr>
+                    <a:graphicFrameLocks xmlns:a="http://schemas.openxmlformats.org/drawingml/2006/main" noChangeAspect="1"/>
+                  </wp:cNvGraphicFramePr>
+                  <a:graphic xmlns:a="http://schemas.openxmlformats.org/drawingml/2006/main">
+                    <a:graphicData uri="http://schemas.openxmlformats.org/drawingml/2006/picture">
+                      <pic:pic xmlns:pic="http://schemas.openxmlformats.org/drawingml/2006/picture">
+                        <pic:nvPicPr>
+                          <pic:cNvPr id="1" name=""/>
+                          <pic:cNvPicPr/>
+                        </pic:nvPicPr>
+                        <pic:blipFill>
+                          <a:blip r:embed="rId15"/>
+                          <a:stretch>
+                            <a:fillRect/>
+                          </a:stretch>
+                        </pic:blipFill>
+                        <pic:spPr>
+                          <a:xfrm>
+                            <a:off x="0" y="0"/>
+                            <a:ext cx="5731510" cy="1404620"/>
+                          </a:xfrm>
+                          <a:prstGeom prst="rect">
+                            <a:avLst/>
+                          </a:prstGeom>
+                        </pic:spPr>
+                      </pic:pic>
+                    </a:graphicData>
+                  </a:graphic>
+                </wp:inline>
+              </w:drawing>
+            </w:r>
+          </w:p>
+        </w:tc>
+      </w:tr>
+      <w:tr>
+        <w:tc>
+          <w:tcPr>
+            <w:tcW w:w="704" w:type="dxa"/>
+          </w:tcPr>
+          <w:p/>
+        </w:tc>
+        <w:tc>
+          <w:tcPr>
+            <w:tcW w:w="8312" w:type="dxa"/>
+          </w:tcPr>
+          <w:p>
+            <w:r>
+              <w:drawing>
+                <wp:inline distT="0" distB="0" distL="0" distR="0" wp14:anchorId="5885362A" wp14:editId="097BC426">
+                  <wp:extent cx="5658640" cy="3419952"/>
+                  <wp:effectExtent l="0" t="0" r="0" b="9525"/>
+                  <wp:docPr id="11" name="Picture 11"/>
+                  <wp:cNvGraphicFramePr>
+                    <a:graphicFrameLocks xmlns:a="http://schemas.openxmlformats.org/drawingml/2006/main" noChangeAspect="1"/>
+                  </wp:cNvGraphicFramePr>
+                  <a:graphic xmlns:a="http://schemas.openxmlformats.org/drawingml/2006/main">
+                    <a:graphicData uri="http://schemas.openxmlformats.org/drawingml/2006/picture">
+                      <pic:pic xmlns:pic="http://schemas.openxmlformats.org/drawingml/2006/picture">
+                        <pic:nvPicPr>
+                          <pic:cNvPr id="1" name=""/>
+                          <pic:cNvPicPr/>
+                        </pic:nvPicPr>
+                        <pic:blipFill>
+                          <a:blip r:embed="rId16"/>
+                          <a:stretch>
+                            <a:fillRect/>
+                          </a:stretch>
+                        </pic:blipFill>
+                        <pic:spPr>
+                          <a:xfrm>
+                            <a:off x="0" y="0"/>
+                            <a:ext cx="5658640" cy="3419952"/>
+                          </a:xfrm>
+                          <a:prstGeom prst="rect">
+                            <a:avLst/>
+                          </a:prstGeom>
+                        </pic:spPr>
+                      </pic:pic>
+                    </a:graphicData>
+                  </a:graphic>
+                </wp:inline>
+              </w:drawing>
+            </w:r>
+          </w:p>
+        </w:tc>
+      </w:tr>
+      <w:tr>
+        <w:tc>
+          <w:tcPr>
+            <w:tcW w:w="704" w:type="dxa"/>
+          </w:tcPr>
+          <w:p/>
+        </w:tc>
+        <w:tc>
+          <w:tcPr>
+            <w:tcW w:w="8312" w:type="dxa"/>
+          </w:tcPr>
+          <w:p/>
+        </w:tc>
+      </w:tr>
+      <w:tr>
+        <w:tc>
+          <w:tcPr>
+            <w:tcW w:w="704" w:type="dxa"/>
+          </w:tcPr>
+          <w:p/>
+        </w:tc>
+        <w:tc>
+          <w:tcPr>
+            <w:tcW w:w="8312" w:type="dxa"/>
+          </w:tcPr>
+          <w:p/>
+        </w:tc>
+      </w:tr>
+      <w:tr>
+        <w:tc>
+          <w:tcPr>
+            <w:tcW w:w="704" w:type="dxa"/>
+          </w:tcPr>
+          <w:p/>
+        </w:tc>
+        <w:tc>
+          <w:tcPr>
+            <w:tcW w:w="8312" w:type="dxa"/>
+          </w:tcPr>
+          <w:p/>
+        </w:tc>
+      </w:tr>
+      <w:tr>
+        <w:tc>
+          <w:tcPr>
+            <w:tcW w:w="704" w:type="dxa"/>
+          </w:tcPr>
+          <w:p/>
+        </w:tc>
+        <w:tc>
+          <w:tcPr>
+            <w:tcW w:w="8312" w:type="dxa"/>
+          </w:tcPr>
+          <w:p/>
         </w:tc>
       </w:tr>
     </w:tbl>

</xml_diff>